<commit_message>
Backup: Save current GHL bot state and data
</commit_message>
<xml_diff>
--- a/06_Provider_Directory_Structure.docx
+++ b/06_Provider_Directory_Structure.docx
@@ -325,7 +325,7 @@
           </w:tcPr>
           <w:p>
             <w:r>
-              <w:t>*https://calendly.com/sarah-lymphatic*</w:t>
+              <w:t>*https://#*</w:t>
             </w:r>
           </w:p>
         </w:tc>
@@ -390,7 +390,7 @@
     </w:p>
     <w:p>
       <w:r>
-        <w:t>"Body Flow Studio","PT, DPT","Orthopedic, Sports Lymphatics","8800 Sunset Blvd","West Hollywood","CA","90069","https://bodyflow.com/schedule","Cash based only"</w:t>
+        <w:t>"Body Flow Studio","PT, DPT","Orthopedic, Sports Lymphatics","8800 Sunset Blvd","West Hollywood","CA","90069","https://#","Cash based only"</w:t>
       </w:r>
     </w:p>
     <w:p>

</xml_diff>